<commit_message>
atualizado arquivo de proposta
</commit_message>
<xml_diff>
--- a/Documentação/PropostaSIColetaLixo.docx
+++ b/Documentação/PropostaSIColetaLixo.docx
@@ -9,15 +9,12 @@
     </w:p>
     <w:p>
       <w:r>
-        <w:t xml:space="preserve">- </w:t>
+        <w:t>- devido ao tamanho do projeto e visando, não só a satisfação do cliente mas também entregas rápidas com feedbacks precisos, iremos visar o ciclo de vida espiral, pela sua agilidade e capacidade de adaptação do projeto à mudanças em função de feedbacks recebidos.</w:t>
       </w:r>
-      <w:proofErr w:type="gramStart"/>
+    </w:p>
+    <w:p>
       <w:r>
-        <w:t>devido ao</w:t>
-      </w:r>
-      <w:proofErr w:type="gramEnd"/>
-      <w:r>
-        <w:t xml:space="preserve"> tamanho do projeto e visando, não só a satisfação do cliente mas também entregas rápidas com feedbacks precisos, iremos visar o ciclo de vida espiral, pela sua agilidade e capacidade de adaptação do projeto à mudanças em função de feedbacks recebidos.</w:t>
+        <w:t>- também iremos adotar a metodologia de desenvolvimento ágil SCRUM para nos facilitar, não só com as entregas, mas na organização das mesmas, visto que o mesmo também possui diversos pontos em comum com o ciclo de vida espiral.</w:t>
       </w:r>
       <w:bookmarkStart w:id="0" w:name="_GoBack"/>
       <w:bookmarkEnd w:id="0"/>

</xml_diff>